<commit_message>
Added a non functional spec and corrected spelling mistake.
</commit_message>
<xml_diff>
--- a/documentation/milestone1/05_nonfunctionalspecs.docx
+++ b/documentation/milestone1/05_nonfunctionalspecs.docx
@@ -5,32 +5,28 @@
     <w:p>
       <w:pPr>
         <w:pStyle w:val="berschrift1"/>
+        <w:rPr>
+          <w:lang w:val="en-US"/>
+        </w:rPr>
       </w:pPr>
       <w:r>
-        <w:t>5. Non-</w:t>
+        <w:rPr>
+          <w:lang w:val="en-US"/>
+        </w:rPr>
+        <w:t>5. Non-Functional Specs</w:t>
       </w:r>
-      <w:proofErr w:type="spellStart"/>
-      <w:r>
-        <w:t>Functional</w:t>
-      </w:r>
-      <w:proofErr w:type="spellEnd"/>
-      <w:r>
-        <w:t xml:space="preserve"> </w:t>
-      </w:r>
-      <w:proofErr w:type="spellStart"/>
-      <w:r>
-        <w:t>S</w:t>
-      </w:r>
-      <w:r>
-        <w:t>pecs</w:t>
-      </w:r>
-      <w:proofErr w:type="spellEnd"/>
     </w:p>
     <w:p>
       <w:pPr>
         <w:pStyle w:val="berschrift2"/>
+        <w:rPr>
+          <w:lang w:val="en-US"/>
+        </w:rPr>
       </w:pPr>
       <w:r>
+        <w:rPr>
+          <w:lang w:val="en-US"/>
+        </w:rPr>
         <w:t>General</w:t>
       </w:r>
     </w:p>
@@ -41,70 +37,15 @@
           <w:ilvl w:val="0"/>
           <w:numId w:val="7"/>
         </w:numPr>
-      </w:pPr>
-      <w:proofErr w:type="spellStart"/>
+        <w:rPr>
+          <w:lang w:val="en-US"/>
+        </w:rPr>
+      </w:pPr>
       <w:r>
-        <w:t>Application</w:t>
-      </w:r>
-      <w:proofErr w:type="spellEnd"/>
-      <w:r>
-        <w:t xml:space="preserve"> </w:t>
-      </w:r>
-      <w:proofErr w:type="spellStart"/>
-      <w:r>
-        <w:t>shall</w:t>
-      </w:r>
-      <w:proofErr w:type="spellEnd"/>
-      <w:r>
-        <w:t xml:space="preserve"> </w:t>
-      </w:r>
-      <w:proofErr w:type="spellStart"/>
-      <w:r>
-        <w:t>be</w:t>
-      </w:r>
-      <w:proofErr w:type="spellEnd"/>
-      <w:r>
-        <w:t xml:space="preserve"> </w:t>
-      </w:r>
-      <w:proofErr w:type="spellStart"/>
-      <w:r>
-        <w:t>served</w:t>
-      </w:r>
-      <w:proofErr w:type="spellEnd"/>
-      <w:r>
-        <w:t xml:space="preserve"> </w:t>
-      </w:r>
-      <w:proofErr w:type="spellStart"/>
-      <w:r>
-        <w:t>from</w:t>
-      </w:r>
-      <w:proofErr w:type="spellEnd"/>
-      <w:r>
-        <w:t xml:space="preserve"> </w:t>
-      </w:r>
-      <w:proofErr w:type="spellStart"/>
-      <w:r>
-        <w:t>the</w:t>
-      </w:r>
-      <w:proofErr w:type="spellEnd"/>
-      <w:r>
-        <w:t xml:space="preserve"> </w:t>
-      </w:r>
-      <w:proofErr w:type="spellStart"/>
-      <w:r>
-        <w:t>team's</w:t>
-      </w:r>
-      <w:proofErr w:type="spellEnd"/>
-      <w:r>
-        <w:t xml:space="preserve"> </w:t>
-      </w:r>
-      <w:proofErr w:type="spellStart"/>
-      <w:r>
-        <w:t>account</w:t>
-      </w:r>
-      <w:proofErr w:type="spellEnd"/>
-      <w:r>
-        <w:t>.</w:t>
+        <w:rPr>
+          <w:lang w:val="en-US"/>
+        </w:rPr>
+        <w:t>Application shall be served from the team's account.</w:t>
       </w:r>
     </w:p>
     <w:p>
@@ -114,129 +55,34 @@
           <w:ilvl w:val="0"/>
           <w:numId w:val="7"/>
         </w:numPr>
+        <w:rPr>
+          <w:lang w:val="en-US"/>
+        </w:rPr>
       </w:pPr>
       <w:r>
-        <w:t xml:space="preserve">Pay </w:t>
-      </w:r>
-      <w:proofErr w:type="spellStart"/>
-      <w:r>
-        <w:t>functionality</w:t>
-      </w:r>
-      <w:proofErr w:type="spellEnd"/>
-      <w:r>
-        <w:t xml:space="preserve"> (</w:t>
-      </w:r>
-      <w:proofErr w:type="spellStart"/>
-      <w:r>
-        <w:t>how</w:t>
-      </w:r>
-      <w:proofErr w:type="spellEnd"/>
-      <w:r>
-        <w:t xml:space="preserve"> </w:t>
-      </w:r>
-      <w:proofErr w:type="spellStart"/>
-      <w:r>
-        <w:t>to</w:t>
-      </w:r>
-      <w:proofErr w:type="spellEnd"/>
-      <w:r>
-        <w:t xml:space="preserve"> </w:t>
-      </w:r>
-      <w:proofErr w:type="spellStart"/>
-      <w:r>
-        <w:t>p</w:t>
+        <w:rPr>
+          <w:lang w:val="en-US"/>
+        </w:rPr>
+        <w:t>Pay functionality (how to pay for goods and services) shall be simulated with proper UI, no backend.</w:t>
       </w:r>
       <w:r>
-        <w:t>ay</w:t>
-      </w:r>
-      <w:proofErr w:type="spellEnd"/>
-      <w:r>
-        <w:t xml:space="preserve"> </w:t>
-      </w:r>
-      <w:proofErr w:type="spellStart"/>
-      <w:r>
-        <w:t>for</w:t>
-      </w:r>
-      <w:proofErr w:type="spellEnd"/>
-      <w:r>
-        <w:t xml:space="preserve"> </w:t>
-      </w:r>
-      <w:proofErr w:type="spellStart"/>
-      <w:r>
-        <w:t>goods</w:t>
-      </w:r>
-      <w:proofErr w:type="spellEnd"/>
-      <w:r>
-        <w:t xml:space="preserve"> </w:t>
-      </w:r>
-      <w:proofErr w:type="spellStart"/>
-      <w:r>
-        <w:t>and</w:t>
-      </w:r>
-      <w:proofErr w:type="spellEnd"/>
-      <w:r>
-        <w:t xml:space="preserve"> </w:t>
-      </w:r>
-      <w:proofErr w:type="spellStart"/>
-      <w:r>
-        <w:t>services</w:t>
-      </w:r>
-      <w:proofErr w:type="spellEnd"/>
-      <w:r>
-        <w:t>)</w:t>
-      </w:r>
-      <w:r>
-        <w:t xml:space="preserve"> </w:t>
-      </w:r>
-      <w:proofErr w:type="spellStart"/>
-      <w:r>
-        <w:t>shall</w:t>
-      </w:r>
-      <w:proofErr w:type="spellEnd"/>
-      <w:r>
-        <w:t xml:space="preserve"> </w:t>
-      </w:r>
-      <w:proofErr w:type="spellStart"/>
-      <w:r>
-        <w:t>be</w:t>
-      </w:r>
-      <w:proofErr w:type="spellEnd"/>
-      <w:r>
-        <w:t xml:space="preserve"> </w:t>
-      </w:r>
-      <w:proofErr w:type="spellStart"/>
-      <w:r>
-        <w:t>simulated</w:t>
-      </w:r>
-      <w:proofErr w:type="spellEnd"/>
-      <w:r>
-        <w:t xml:space="preserve"> </w:t>
-      </w:r>
-      <w:proofErr w:type="spellStart"/>
-      <w:r>
-        <w:t>with</w:t>
-      </w:r>
-      <w:proofErr w:type="spellEnd"/>
-      <w:r>
-        <w:t xml:space="preserve"> proper UI, </w:t>
-      </w:r>
-      <w:proofErr w:type="spellStart"/>
-      <w:r>
-        <w:t>no</w:t>
-      </w:r>
-      <w:proofErr w:type="spellEnd"/>
-      <w:r>
-        <w:t xml:space="preserve"> backend.</w:t>
-      </w:r>
-      <w:r>
+        <w:rPr>
+          <w:lang w:val="en-US"/>
+        </w:rPr>
         <w:t xml:space="preserve"> </w:t>
       </w:r>
     </w:p>
     <w:p>
       <w:pPr>
         <w:pStyle w:val="berschrift2"/>
+        <w:rPr>
+          <w:lang w:val="en-US"/>
+        </w:rPr>
       </w:pPr>
       <w:r>
+        <w:rPr>
+          <w:lang w:val="en-US"/>
+        </w:rPr>
         <w:t>User Interface</w:t>
       </w:r>
     </w:p>
@@ -247,142 +93,15 @@
           <w:ilvl w:val="0"/>
           <w:numId w:val="7"/>
         </w:numPr>
-      </w:pPr>
-      <w:proofErr w:type="spellStart"/>
+        <w:rPr>
+          <w:lang w:val="en-US"/>
+        </w:rPr>
+      </w:pPr>
       <w:r>
-        <w:t>Application</w:t>
-      </w:r>
-      <w:proofErr w:type="spellEnd"/>
-      <w:r>
-        <w:t xml:space="preserve"> </w:t>
-      </w:r>
-      <w:proofErr w:type="spellStart"/>
-      <w:r>
-        <w:t>shall</w:t>
-      </w:r>
-      <w:proofErr w:type="spellEnd"/>
-      <w:r>
-        <w:t xml:space="preserve"> </w:t>
-      </w:r>
-      <w:proofErr w:type="spellStart"/>
-      <w:r>
-        <w:t>be</w:t>
-      </w:r>
-      <w:proofErr w:type="spellEnd"/>
-      <w:r>
-        <w:t xml:space="preserve"> </w:t>
-      </w:r>
-      <w:proofErr w:type="spellStart"/>
-      <w:r>
-        <w:t>very</w:t>
-      </w:r>
-      <w:proofErr w:type="spellEnd"/>
-      <w:r>
-        <w:t xml:space="preserve"> easy </w:t>
-      </w:r>
-      <w:proofErr w:type="spellStart"/>
-      <w:r>
-        <w:t>to</w:t>
-      </w:r>
-      <w:proofErr w:type="spellEnd"/>
-      <w:r>
-        <w:t xml:space="preserve"> </w:t>
-      </w:r>
-      <w:proofErr w:type="spellStart"/>
-      <w:r>
-        <w:t>use</w:t>
-      </w:r>
-      <w:proofErr w:type="spellEnd"/>
-      <w:r>
-        <w:t xml:space="preserve"> </w:t>
-      </w:r>
-      <w:proofErr w:type="spellStart"/>
-      <w:r>
-        <w:t>and</w:t>
-      </w:r>
-      <w:proofErr w:type="spellEnd"/>
-      <w:r>
-        <w:t xml:space="preserve"> intuitive. </w:t>
-      </w:r>
-      <w:proofErr w:type="spellStart"/>
-      <w:r>
-        <w:t>No</w:t>
-      </w:r>
-      <w:proofErr w:type="spellEnd"/>
-      <w:r>
-        <w:t xml:space="preserve"> </w:t>
-      </w:r>
-      <w:proofErr w:type="spellStart"/>
-      <w:r>
-        <w:t>prior</w:t>
-      </w:r>
-      <w:proofErr w:type="spellEnd"/>
-      <w:r>
-        <w:t xml:space="preserve"> </w:t>
-      </w:r>
-      <w:proofErr w:type="spellStart"/>
-      <w:r>
-        <w:t>training</w:t>
-      </w:r>
-      <w:proofErr w:type="spellEnd"/>
-      <w:r>
-        <w:t xml:space="preserve"> </w:t>
-      </w:r>
-      <w:proofErr w:type="spellStart"/>
-      <w:r>
-        <w:t>shall</w:t>
-      </w:r>
-      <w:proofErr w:type="spellEnd"/>
-      <w:r>
-        <w:t xml:space="preserve"> </w:t>
-      </w:r>
-      <w:proofErr w:type="spellStart"/>
-      <w:r>
-        <w:t>be</w:t>
-      </w:r>
-      <w:proofErr w:type="spellEnd"/>
-      <w:r>
-        <w:t xml:space="preserve"> </w:t>
-      </w:r>
-      <w:proofErr w:type="spellStart"/>
-      <w:r>
-        <w:t>required</w:t>
-      </w:r>
-      <w:proofErr w:type="spellEnd"/>
-      <w:r>
-        <w:t xml:space="preserve"> </w:t>
-      </w:r>
-      <w:proofErr w:type="spellStart"/>
-      <w:r>
-        <w:t>to</w:t>
-      </w:r>
-      <w:proofErr w:type="spellEnd"/>
-      <w:r>
-        <w:t xml:space="preserve"> </w:t>
-      </w:r>
-      <w:proofErr w:type="spellStart"/>
-      <w:r>
-        <w:t>use</w:t>
-      </w:r>
-      <w:proofErr w:type="spellEnd"/>
-      <w:r>
-        <w:t xml:space="preserve"> </w:t>
-      </w:r>
-      <w:proofErr w:type="spellStart"/>
-      <w:r>
-        <w:t>the</w:t>
-      </w:r>
-      <w:proofErr w:type="spellEnd"/>
-      <w:r>
-        <w:t xml:space="preserve"> </w:t>
-      </w:r>
-      <w:proofErr w:type="spellStart"/>
-      <w:r>
-        <w:t>website</w:t>
-      </w:r>
-      <w:proofErr w:type="spellEnd"/>
-      <w:r>
-        <w:t>.</w:t>
+        <w:rPr>
+          <w:lang w:val="en-US"/>
+        </w:rPr>
+        <w:t>Application shall be very easy to use and intuitive. No prior training shall be required to use the website.</w:t>
       </w:r>
     </w:p>
     <w:p>
@@ -392,334 +111,15 @@
           <w:ilvl w:val="0"/>
           <w:numId w:val="7"/>
         </w:numPr>
-      </w:pPr>
-      <w:proofErr w:type="spellStart"/>
+        <w:rPr>
+          <w:lang w:val="en-US"/>
+        </w:rPr>
+      </w:pPr>
       <w:r>
-        <w:t>Application</w:t>
-      </w:r>
-      <w:proofErr w:type="spellEnd"/>
-      <w:r>
-        <w:t xml:space="preserve"> </w:t>
-      </w:r>
-      <w:proofErr w:type="spellStart"/>
-      <w:r>
-        <w:t>shall</w:t>
-      </w:r>
-      <w:proofErr w:type="spellEnd"/>
-      <w:r>
-        <w:t xml:space="preserve"> </w:t>
-      </w:r>
-      <w:proofErr w:type="spellStart"/>
-      <w:r>
-        <w:t>be</w:t>
-      </w:r>
-      <w:proofErr w:type="spellEnd"/>
-      <w:r>
-        <w:t xml:space="preserve"> </w:t>
-      </w:r>
-      <w:proofErr w:type="spellStart"/>
-      <w:r>
-        <w:t>optimized</w:t>
-      </w:r>
-      <w:proofErr w:type="spellEnd"/>
-      <w:r>
-        <w:t xml:space="preserve"> </w:t>
-      </w:r>
-      <w:proofErr w:type="spellStart"/>
-      <w:r>
-        <w:t>for</w:t>
-      </w:r>
-      <w:proofErr w:type="spellEnd"/>
-      <w:r>
-        <w:t xml:space="preserve"> </w:t>
-      </w:r>
-      <w:proofErr w:type="spellStart"/>
-      <w:r>
-        <w:t>standard</w:t>
-      </w:r>
-      <w:proofErr w:type="spellEnd"/>
-      <w:r>
-        <w:t xml:space="preserve"> </w:t>
-      </w:r>
-      <w:proofErr w:type="spellStart"/>
-      <w:r>
-        <w:t>desktop</w:t>
-      </w:r>
-      <w:proofErr w:type="spellEnd"/>
-      <w:r>
-        <w:t>/</w:t>
-      </w:r>
-      <w:proofErr w:type="spellStart"/>
-      <w:r>
-        <w:t>laptop</w:t>
-      </w:r>
-      <w:proofErr w:type="spellEnd"/>
-      <w:r>
-        <w:t xml:space="preserve"> </w:t>
-      </w:r>
-      <w:proofErr w:type="spellStart"/>
-      <w:r>
-        <w:t>browser</w:t>
-      </w:r>
-      <w:proofErr w:type="spellEnd"/>
-      <w:r>
-        <w:t xml:space="preserve">, </w:t>
-      </w:r>
-      <w:proofErr w:type="spellStart"/>
-      <w:r>
-        <w:t>and</w:t>
-      </w:r>
-      <w:proofErr w:type="spellEnd"/>
-      <w:r>
-        <w:t xml:space="preserve"> </w:t>
-      </w:r>
-      <w:proofErr w:type="spellStart"/>
-      <w:r>
-        <w:t>shall</w:t>
-      </w:r>
-      <w:proofErr w:type="spellEnd"/>
-      <w:r>
-        <w:t xml:space="preserve"> </w:t>
-      </w:r>
-      <w:proofErr w:type="spellStart"/>
-      <w:r>
-        <w:t>render</w:t>
-      </w:r>
-      <w:proofErr w:type="spellEnd"/>
-      <w:r>
-        <w:t xml:space="preserve"> </w:t>
-      </w:r>
-      <w:proofErr w:type="spellStart"/>
-      <w:r>
-        <w:t>correctly</w:t>
-      </w:r>
-      <w:proofErr w:type="spellEnd"/>
-      <w:r>
-        <w:t xml:space="preserve"> on </w:t>
-      </w:r>
-      <w:proofErr w:type="spellStart"/>
-      <w:r>
-        <w:t>the</w:t>
-      </w:r>
-      <w:proofErr w:type="spellEnd"/>
-      <w:r>
-        <w:t xml:space="preserve"> </w:t>
-      </w:r>
-      <w:proofErr w:type="spellStart"/>
-      <w:r>
-        <w:t>two</w:t>
-      </w:r>
-      <w:proofErr w:type="spellEnd"/>
-      <w:r>
-        <w:t xml:space="preserve"> </w:t>
-      </w:r>
-      <w:proofErr w:type="spellStart"/>
-      <w:r>
-        <w:t>latest</w:t>
-      </w:r>
-      <w:proofErr w:type="spellEnd"/>
-      <w:r>
-        <w:t xml:space="preserve"> </w:t>
-      </w:r>
-      <w:proofErr w:type="spellStart"/>
-      <w:r>
-        <w:t>versions</w:t>
-      </w:r>
-      <w:proofErr w:type="spellEnd"/>
-      <w:r>
-        <w:t xml:space="preserve"> </w:t>
-      </w:r>
-      <w:proofErr w:type="spellStart"/>
-      <w:r>
-        <w:t>of</w:t>
-      </w:r>
-      <w:proofErr w:type="spellEnd"/>
-      <w:r>
-        <w:t xml:space="preserve"> all </w:t>
-      </w:r>
-      <w:proofErr w:type="spellStart"/>
-      <w:r>
-        <w:t>major</w:t>
-      </w:r>
-      <w:proofErr w:type="spellEnd"/>
-      <w:r>
-        <w:t xml:space="preserve"> </w:t>
-      </w:r>
-      <w:proofErr w:type="spellStart"/>
-      <w:r>
-        <w:t>browsers</w:t>
-      </w:r>
-      <w:proofErr w:type="spellEnd"/>
-      <w:r>
-        <w:t xml:space="preserve">: Mozilla, Safari, Chrome. </w:t>
-      </w:r>
-      <w:proofErr w:type="spellStart"/>
-      <w:r>
-        <w:t>It</w:t>
-      </w:r>
-      <w:proofErr w:type="spellEnd"/>
-      <w:r>
-        <w:t xml:space="preserve"> </w:t>
-      </w:r>
-      <w:proofErr w:type="spellStart"/>
-      <w:r>
-        <w:t>shall</w:t>
-      </w:r>
-      <w:proofErr w:type="spellEnd"/>
-      <w:r>
-        <w:t xml:space="preserve"> </w:t>
-      </w:r>
-      <w:proofErr w:type="spellStart"/>
-      <w:r>
-        <w:t>degrade</w:t>
-      </w:r>
-      <w:proofErr w:type="spellEnd"/>
-      <w:r>
-        <w:t xml:space="preserve"> </w:t>
-      </w:r>
-      <w:proofErr w:type="spellStart"/>
-      <w:r>
-        <w:t>nicely</w:t>
-      </w:r>
-      <w:proofErr w:type="spellEnd"/>
-      <w:r>
-        <w:t xml:space="preserve"> </w:t>
-      </w:r>
-      <w:proofErr w:type="spellStart"/>
-      <w:r>
-        <w:t>for</w:t>
-      </w:r>
-      <w:proofErr w:type="spellEnd"/>
-      <w:r>
-        <w:t xml:space="preserve"> different </w:t>
-      </w:r>
-      <w:proofErr w:type="spellStart"/>
-      <w:r>
-        <w:t>sized</w:t>
-      </w:r>
-      <w:proofErr w:type="spellEnd"/>
-      <w:r>
-        <w:t xml:space="preserve"> </w:t>
-      </w:r>
-      <w:proofErr w:type="spellStart"/>
-      <w:r>
-        <w:t>windows</w:t>
-      </w:r>
-      <w:proofErr w:type="spellEnd"/>
-      <w:r>
-        <w:t xml:space="preserve"> </w:t>
-      </w:r>
-      <w:proofErr w:type="spellStart"/>
-      <w:r>
-        <w:t>using</w:t>
-      </w:r>
-      <w:proofErr w:type="spellEnd"/>
-      <w:r>
-        <w:t xml:space="preserve"> </w:t>
-      </w:r>
-      <w:proofErr w:type="spellStart"/>
-      <w:r>
-        <w:t>class</w:t>
-      </w:r>
-      <w:proofErr w:type="spellEnd"/>
-      <w:r>
-        <w:t xml:space="preserve"> </w:t>
-      </w:r>
-      <w:proofErr w:type="spellStart"/>
-      <w:r>
-        <w:t>approved</w:t>
-      </w:r>
-      <w:proofErr w:type="spellEnd"/>
-      <w:r>
-        <w:t xml:space="preserve"> </w:t>
-      </w:r>
-      <w:proofErr w:type="spellStart"/>
-      <w:r>
-        <w:t>programming</w:t>
-      </w:r>
-      <w:proofErr w:type="spellEnd"/>
-      <w:r>
-        <w:t xml:space="preserve"> </w:t>
-      </w:r>
-      <w:proofErr w:type="spellStart"/>
-      <w:r>
-        <w:t>technology</w:t>
-      </w:r>
-      <w:proofErr w:type="spellEnd"/>
-      <w:r>
-        <w:t xml:space="preserve"> </w:t>
-      </w:r>
-      <w:proofErr w:type="spellStart"/>
-      <w:r>
-        <w:t>and</w:t>
-      </w:r>
-      <w:proofErr w:type="spellEnd"/>
-      <w:r>
-        <w:t xml:space="preserve"> </w:t>
-      </w:r>
-      <w:proofErr w:type="spellStart"/>
-      <w:r>
-        <w:t>frameworks</w:t>
-      </w:r>
-      <w:proofErr w:type="spellEnd"/>
-      <w:r>
-        <w:t xml:space="preserve"> so </w:t>
-      </w:r>
-      <w:proofErr w:type="spellStart"/>
-      <w:r>
-        <w:t>it</w:t>
-      </w:r>
-      <w:proofErr w:type="spellEnd"/>
-      <w:r>
-        <w:t xml:space="preserve"> </w:t>
-      </w:r>
-      <w:proofErr w:type="spellStart"/>
-      <w:r>
-        <w:t>can</w:t>
-      </w:r>
-      <w:proofErr w:type="spellEnd"/>
-      <w:r>
-        <w:t xml:space="preserve"> </w:t>
-      </w:r>
-      <w:proofErr w:type="spellStart"/>
-      <w:r>
-        <w:t>be</w:t>
-      </w:r>
-      <w:proofErr w:type="spellEnd"/>
-      <w:r>
-        <w:t xml:space="preserve"> </w:t>
-      </w:r>
-      <w:proofErr w:type="spellStart"/>
-      <w:r>
-        <w:t>adequately</w:t>
-      </w:r>
-      <w:proofErr w:type="spellEnd"/>
-      <w:r>
-        <w:t xml:space="preserve"> </w:t>
-      </w:r>
-      <w:proofErr w:type="spellStart"/>
-      <w:r>
-        <w:t>rendered</w:t>
-      </w:r>
-      <w:proofErr w:type="spellEnd"/>
-      <w:r>
-        <w:t xml:space="preserve"> on </w:t>
-      </w:r>
-      <w:proofErr w:type="spellStart"/>
-      <w:r>
-        <w:t>mobile</w:t>
-      </w:r>
-      <w:proofErr w:type="spellEnd"/>
-      <w:r>
-        <w:t xml:space="preserve"> </w:t>
-      </w:r>
-      <w:proofErr w:type="spellStart"/>
-      <w:r>
-        <w:t>devices</w:t>
-      </w:r>
-      <w:proofErr w:type="spellEnd"/>
-      <w:r>
-        <w:t>.</w:t>
+        <w:rPr>
+          <w:lang w:val="en-US"/>
+        </w:rPr>
+        <w:t>Application shall be optimized for standard desktop/laptop browser, and shall render correctly on the two latest versions of all major browsers: Mozilla, Safari, Chrome. It shall degrade nicely for different sized windows using class approved programming technology and frameworks so it can be adequately rendered on mobile devices.</w:t>
       </w:r>
     </w:p>
     <w:p>
@@ -729,50 +129,28 @@
           <w:ilvl w:val="0"/>
           <w:numId w:val="7"/>
         </w:numPr>
+        <w:rPr>
+          <w:lang w:val="en-US"/>
+        </w:rPr>
       </w:pPr>
       <w:r>
-        <w:t xml:space="preserve">The </w:t>
+        <w:rPr>
+          <w:lang w:val="en-US"/>
+        </w:rPr>
+        <w:t>The language used shall be English.</w:t>
       </w:r>
-      <w:proofErr w:type="spellStart"/>
-      <w:r>
-        <w:t>language</w:t>
-      </w:r>
-      <w:proofErr w:type="spellEnd"/>
-      <w:r>
-        <w:t xml:space="preserve"> </w:t>
-      </w:r>
-      <w:proofErr w:type="spellStart"/>
-      <w:r>
-        <w:t>used</w:t>
-      </w:r>
-      <w:proofErr w:type="spellEnd"/>
-      <w:r>
-        <w:t xml:space="preserve"> </w:t>
-      </w:r>
-      <w:proofErr w:type="spellStart"/>
-      <w:r>
-        <w:t>shall</w:t>
-      </w:r>
-      <w:proofErr w:type="spellEnd"/>
-      <w:r>
-        <w:t xml:space="preserve"> </w:t>
-      </w:r>
-      <w:proofErr w:type="spellStart"/>
-      <w:r>
-        <w:t>be</w:t>
-      </w:r>
-      <w:proofErr w:type="spellEnd"/>
-      <w:r>
-        <w:t xml:space="preserve"> English.</w:t>
-      </w:r>
-      <w:bookmarkStart w:id="0" w:name="_GoBack"/>
-      <w:bookmarkEnd w:id="0"/>
     </w:p>
     <w:p>
       <w:pPr>
         <w:pStyle w:val="berschrift2"/>
+        <w:rPr>
+          <w:lang w:val="en-US"/>
+        </w:rPr>
       </w:pPr>
       <w:r>
+        <w:rPr>
+          <w:lang w:val="en-US"/>
+        </w:rPr>
         <w:t>Infrastructure</w:t>
       </w:r>
     </w:p>
@@ -783,97 +161,15 @@
           <w:ilvl w:val="0"/>
           <w:numId w:val="8"/>
         </w:numPr>
+        <w:rPr>
+          <w:lang w:val="en-US"/>
+        </w:rPr>
       </w:pPr>
       <w:r>
-        <w:t xml:space="preserve">Data </w:t>
-      </w:r>
-      <w:proofErr w:type="spellStart"/>
-      <w:r>
-        <w:t>shall</w:t>
-      </w:r>
-      <w:proofErr w:type="spellEnd"/>
-      <w:r>
-        <w:t xml:space="preserve"> </w:t>
-      </w:r>
-      <w:proofErr w:type="spellStart"/>
-      <w:r>
-        <w:t>be</w:t>
-      </w:r>
-      <w:proofErr w:type="spellEnd"/>
-      <w:r>
-        <w:t xml:space="preserve"> </w:t>
-      </w:r>
-      <w:proofErr w:type="spellStart"/>
-      <w:r>
-        <w:t>stored</w:t>
-      </w:r>
-      <w:proofErr w:type="spellEnd"/>
-      <w:r>
-        <w:t xml:space="preserve"> in </w:t>
-      </w:r>
-      <w:proofErr w:type="spellStart"/>
-      <w:r>
-        <w:t>the</w:t>
-      </w:r>
-      <w:proofErr w:type="spellEnd"/>
-      <w:r>
-        <w:t xml:space="preserve"> MySQL </w:t>
-      </w:r>
-      <w:proofErr w:type="spellStart"/>
-      <w:r>
-        <w:t>database</w:t>
-      </w:r>
-      <w:proofErr w:type="spellEnd"/>
-      <w:r>
-        <w:t xml:space="preserve"> on </w:t>
-      </w:r>
-      <w:proofErr w:type="spellStart"/>
-      <w:r>
-        <w:t>the</w:t>
-      </w:r>
-      <w:proofErr w:type="spellEnd"/>
-      <w:r>
-        <w:t xml:space="preserve"> </w:t>
-      </w:r>
-      <w:proofErr w:type="spellStart"/>
-      <w:r>
-        <w:t>class</w:t>
-      </w:r>
-      <w:proofErr w:type="spellEnd"/>
-      <w:r>
-        <w:t xml:space="preserve"> </w:t>
-      </w:r>
-      <w:proofErr w:type="spellStart"/>
-      <w:r>
-        <w:t>server</w:t>
-      </w:r>
-      <w:proofErr w:type="spellEnd"/>
-      <w:r>
-        <w:t xml:space="preserve"> in </w:t>
-      </w:r>
-      <w:proofErr w:type="spellStart"/>
-      <w:r>
-        <w:t>the</w:t>
-      </w:r>
-      <w:proofErr w:type="spellEnd"/>
-      <w:r>
-        <w:t xml:space="preserve"> </w:t>
-      </w:r>
-      <w:proofErr w:type="spellStart"/>
-      <w:r>
-        <w:t>team's</w:t>
-      </w:r>
-      <w:proofErr w:type="spellEnd"/>
-      <w:r>
-        <w:t xml:space="preserve"> </w:t>
-      </w:r>
-      <w:proofErr w:type="spellStart"/>
-      <w:r>
-        <w:t>account</w:t>
-      </w:r>
-      <w:proofErr w:type="spellEnd"/>
-      <w:r>
-        <w:t xml:space="preserve">. </w:t>
+        <w:rPr>
+          <w:lang w:val="en-US"/>
+        </w:rPr>
+        <w:t xml:space="preserve">Data shall be stored in the MySQL database on the class server in the team's account. </w:t>
       </w:r>
     </w:p>
     <w:p>
@@ -883,93 +179,28 @@
           <w:ilvl w:val="0"/>
           <w:numId w:val="8"/>
         </w:numPr>
-      </w:pPr>
-      <w:proofErr w:type="spellStart"/>
+        <w:rPr>
+          <w:lang w:val="en-US"/>
+        </w:rPr>
+      </w:pPr>
       <w:r>
-        <w:t>Application</w:t>
-      </w:r>
-      <w:proofErr w:type="spellEnd"/>
-      <w:r>
-        <w:t xml:space="preserve"> </w:t>
-      </w:r>
-      <w:proofErr w:type="spellStart"/>
-      <w:r>
-        <w:t>shall</w:t>
-      </w:r>
-      <w:proofErr w:type="spellEnd"/>
-      <w:r>
-        <w:t xml:space="preserve"> </w:t>
-      </w:r>
-      <w:proofErr w:type="spellStart"/>
-      <w:r>
-        <w:t>be</w:t>
-      </w:r>
-      <w:proofErr w:type="spellEnd"/>
-      <w:r>
-        <w:t xml:space="preserve"> </w:t>
-      </w:r>
-      <w:proofErr w:type="spellStart"/>
-      <w:r>
-        <w:t>hosted</w:t>
-      </w:r>
-      <w:proofErr w:type="spellEnd"/>
-      <w:r>
-        <w:t xml:space="preserve"> </w:t>
-      </w:r>
-      <w:proofErr w:type="spellStart"/>
-      <w:r>
-        <w:t>and</w:t>
-      </w:r>
-      <w:proofErr w:type="spellEnd"/>
-      <w:r>
-        <w:t xml:space="preserve"> </w:t>
-      </w:r>
-      <w:proofErr w:type="spellStart"/>
-      <w:r>
-        <w:t>deployed</w:t>
-      </w:r>
-      <w:proofErr w:type="spellEnd"/>
-      <w:r>
-        <w:t xml:space="preserve"> on Online Web Services </w:t>
-      </w:r>
-      <w:proofErr w:type="spellStart"/>
-      <w:r>
-        <w:t>as</w:t>
-      </w:r>
-      <w:proofErr w:type="spellEnd"/>
-      <w:r>
-        <w:t xml:space="preserve"> </w:t>
-      </w:r>
-      <w:proofErr w:type="spellStart"/>
-      <w:r>
-        <w:t>specified</w:t>
-      </w:r>
-      <w:proofErr w:type="spellEnd"/>
-      <w:r>
-        <w:t xml:space="preserve"> in </w:t>
-      </w:r>
-      <w:proofErr w:type="spellStart"/>
-      <w:r>
-        <w:t>the</w:t>
-      </w:r>
-      <w:proofErr w:type="spellEnd"/>
-      <w:r>
-        <w:t xml:space="preserve"> </w:t>
-      </w:r>
-      <w:proofErr w:type="spellStart"/>
-      <w:r>
-        <w:t>class</w:t>
-      </w:r>
-      <w:proofErr w:type="spellEnd"/>
-      <w:r>
-        <w:t>.</w:t>
+        <w:rPr>
+          <w:lang w:val="en-US"/>
+        </w:rPr>
+        <w:t>Application shall be hosted and deployed on Online Web Services as specified in the class.</w:t>
       </w:r>
     </w:p>
     <w:p>
       <w:pPr>
         <w:pStyle w:val="berschrift2"/>
+        <w:rPr>
+          <w:lang w:val="en-US"/>
+        </w:rPr>
       </w:pPr>
       <w:r>
+        <w:rPr>
+          <w:lang w:val="en-US"/>
+        </w:rPr>
         <w:t>Performance</w:t>
       </w:r>
     </w:p>
@@ -980,101 +211,28 @@
           <w:ilvl w:val="0"/>
           <w:numId w:val="9"/>
         </w:numPr>
-      </w:pPr>
-      <w:proofErr w:type="spellStart"/>
+        <w:rPr>
+          <w:lang w:val="en-US"/>
+        </w:rPr>
+      </w:pPr>
       <w:r>
-        <w:t>No</w:t>
-      </w:r>
-      <w:proofErr w:type="spellEnd"/>
-      <w:r>
-        <w:t xml:space="preserve"> </w:t>
-      </w:r>
-      <w:proofErr w:type="spellStart"/>
-      <w:r>
-        <w:t>more</w:t>
-      </w:r>
-      <w:proofErr w:type="spellEnd"/>
-      <w:r>
-        <w:t xml:space="preserve"> </w:t>
-      </w:r>
-      <w:proofErr w:type="spellStart"/>
-      <w:r>
-        <w:t>than</w:t>
-      </w:r>
-      <w:proofErr w:type="spellEnd"/>
-      <w:r>
-        <w:t xml:space="preserve"> 50 </w:t>
-      </w:r>
-      <w:proofErr w:type="spellStart"/>
-      <w:r>
-        <w:t>concurrent</w:t>
-      </w:r>
-      <w:proofErr w:type="spellEnd"/>
-      <w:r>
-        <w:t xml:space="preserve"> </w:t>
-      </w:r>
-      <w:proofErr w:type="spellStart"/>
-      <w:r>
-        <w:t>users</w:t>
-      </w:r>
-      <w:proofErr w:type="spellEnd"/>
-      <w:r>
-        <w:t xml:space="preserve"> </w:t>
-      </w:r>
-      <w:proofErr w:type="spellStart"/>
-      <w:r>
-        <w:t>shall</w:t>
-      </w:r>
-      <w:proofErr w:type="spellEnd"/>
-      <w:r>
-        <w:t xml:space="preserve"> </w:t>
-      </w:r>
-      <w:proofErr w:type="spellStart"/>
-      <w:r>
-        <w:t>be</w:t>
-      </w:r>
-      <w:proofErr w:type="spellEnd"/>
-      <w:r>
-        <w:t xml:space="preserve"> </w:t>
-      </w:r>
-      <w:proofErr w:type="spellStart"/>
-      <w:r>
-        <w:t>accessing</w:t>
-      </w:r>
-      <w:proofErr w:type="spellEnd"/>
-      <w:r>
-        <w:t xml:space="preserve"> </w:t>
-      </w:r>
-      <w:proofErr w:type="spellStart"/>
-      <w:r>
-        <w:t>the</w:t>
-      </w:r>
-      <w:proofErr w:type="spellEnd"/>
-      <w:r>
-        <w:t xml:space="preserve"> </w:t>
-      </w:r>
-      <w:proofErr w:type="spellStart"/>
-      <w:r>
-        <w:t>application</w:t>
-      </w:r>
-      <w:proofErr w:type="spellEnd"/>
-      <w:r>
-        <w:t xml:space="preserve"> at </w:t>
-      </w:r>
-      <w:proofErr w:type="spellStart"/>
-      <w:r>
-        <w:t>any</w:t>
-      </w:r>
-      <w:proofErr w:type="spellEnd"/>
-      <w:r>
-        <w:t xml:space="preserve"> time.</w:t>
+        <w:rPr>
+          <w:lang w:val="en-US"/>
+        </w:rPr>
+        <w:t>No more than 50 concurrent users shall be accessing the application at any time.</w:t>
       </w:r>
     </w:p>
     <w:p>
       <w:pPr>
         <w:pStyle w:val="berschrift2"/>
+        <w:rPr>
+          <w:lang w:val="en-US"/>
+        </w:rPr>
       </w:pPr>
       <w:r>
+        <w:rPr>
+          <w:lang w:val="en-US"/>
+        </w:rPr>
         <w:t>Security</w:t>
       </w:r>
     </w:p>
@@ -1085,121 +243,15 @@
           <w:ilvl w:val="0"/>
           <w:numId w:val="9"/>
         </w:numPr>
+        <w:rPr>
+          <w:lang w:val="en-US"/>
+        </w:rPr>
       </w:pPr>
       <w:r>
-        <w:t xml:space="preserve">Privacy </w:t>
-      </w:r>
-      <w:proofErr w:type="spellStart"/>
-      <w:r>
-        <w:t>of</w:t>
-      </w:r>
-      <w:proofErr w:type="spellEnd"/>
-      <w:r>
-        <w:t xml:space="preserve"> </w:t>
-      </w:r>
-      <w:proofErr w:type="spellStart"/>
-      <w:r>
-        <w:t>users</w:t>
-      </w:r>
-      <w:proofErr w:type="spellEnd"/>
-      <w:r>
-        <w:t xml:space="preserve"> </w:t>
-      </w:r>
-      <w:proofErr w:type="spellStart"/>
-      <w:r>
-        <w:t>shall</w:t>
-      </w:r>
-      <w:proofErr w:type="spellEnd"/>
-      <w:r>
-        <w:t xml:space="preserve"> </w:t>
-      </w:r>
-      <w:proofErr w:type="spellStart"/>
-      <w:r>
-        <w:t>be</w:t>
-      </w:r>
-      <w:proofErr w:type="spellEnd"/>
-      <w:r>
-        <w:t xml:space="preserve"> </w:t>
-      </w:r>
-      <w:proofErr w:type="spellStart"/>
-      <w:r>
-        <w:t>protected</w:t>
-      </w:r>
-      <w:proofErr w:type="spellEnd"/>
-      <w:r>
-        <w:t xml:space="preserve"> </w:t>
-      </w:r>
-      <w:proofErr w:type="spellStart"/>
-      <w:r>
-        <w:t>and</w:t>
-      </w:r>
-      <w:proofErr w:type="spellEnd"/>
-      <w:r>
-        <w:t xml:space="preserve"> all </w:t>
-      </w:r>
-      <w:proofErr w:type="spellStart"/>
-      <w:r>
-        <w:t>privacy</w:t>
-      </w:r>
-      <w:proofErr w:type="spellEnd"/>
-      <w:r>
-        <w:t xml:space="preserve"> </w:t>
-      </w:r>
-      <w:proofErr w:type="spellStart"/>
-      <w:r>
-        <w:t>policies</w:t>
-      </w:r>
-      <w:proofErr w:type="spellEnd"/>
-      <w:r>
-        <w:t xml:space="preserve"> will </w:t>
-      </w:r>
-      <w:proofErr w:type="spellStart"/>
-      <w:r>
-        <w:t>be</w:t>
-      </w:r>
-      <w:proofErr w:type="spellEnd"/>
-      <w:r>
-        <w:t xml:space="preserve"> </w:t>
-      </w:r>
-      <w:proofErr w:type="spellStart"/>
-      <w:r>
-        <w:t>appropriately</w:t>
-      </w:r>
-      <w:proofErr w:type="spellEnd"/>
-      <w:r>
-        <w:t xml:space="preserve"> </w:t>
-      </w:r>
-      <w:proofErr w:type="spellStart"/>
-      <w:r>
-        <w:t>communicated</w:t>
-      </w:r>
-      <w:proofErr w:type="spellEnd"/>
-      <w:r>
-        <w:t xml:space="preserve"> </w:t>
-      </w:r>
-      <w:proofErr w:type="spellStart"/>
-      <w:r>
-        <w:t>to</w:t>
-      </w:r>
-      <w:proofErr w:type="spellEnd"/>
-      <w:r>
-        <w:t xml:space="preserve"> </w:t>
-      </w:r>
-      <w:proofErr w:type="spellStart"/>
-      <w:r>
-        <w:t>the</w:t>
-      </w:r>
-      <w:proofErr w:type="spellEnd"/>
-      <w:r>
-        <w:t xml:space="preserve"> </w:t>
-      </w:r>
-      <w:proofErr w:type="spellStart"/>
-      <w:r>
-        <w:t>users</w:t>
-      </w:r>
-      <w:proofErr w:type="spellEnd"/>
-      <w:r>
-        <w:t xml:space="preserve">. </w:t>
+        <w:rPr>
+          <w:lang w:val="en-US"/>
+        </w:rPr>
+        <w:t xml:space="preserve">Privacy of users shall be protected and all privacy policies will be appropriately communicated to the users. </w:t>
       </w:r>
     </w:p>
     <w:p>
@@ -1209,153 +261,15 @@
           <w:ilvl w:val="0"/>
           <w:numId w:val="9"/>
         </w:numPr>
+        <w:rPr>
+          <w:lang w:val="en-US"/>
+        </w:rPr>
       </w:pPr>
       <w:r>
-        <w:t xml:space="preserve">Messaging </w:t>
-      </w:r>
-      <w:proofErr w:type="spellStart"/>
-      <w:r>
-        <w:t>between</w:t>
-      </w:r>
-      <w:proofErr w:type="spellEnd"/>
-      <w:r>
-        <w:t xml:space="preserve"> </w:t>
-      </w:r>
-      <w:proofErr w:type="spellStart"/>
-      <w:r>
-        <w:t>users</w:t>
-      </w:r>
-      <w:proofErr w:type="spellEnd"/>
-      <w:r>
-        <w:t xml:space="preserve"> </w:t>
-      </w:r>
-      <w:proofErr w:type="spellStart"/>
-      <w:r>
-        <w:t>shall</w:t>
-      </w:r>
-      <w:proofErr w:type="spellEnd"/>
-      <w:r>
-        <w:t xml:space="preserve"> </w:t>
-      </w:r>
-      <w:proofErr w:type="spellStart"/>
-      <w:r>
-        <w:t>be</w:t>
-      </w:r>
-      <w:proofErr w:type="spellEnd"/>
-      <w:r>
-        <w:t xml:space="preserve"> </w:t>
-      </w:r>
-      <w:proofErr w:type="spellStart"/>
-      <w:r>
-        <w:t>done</w:t>
-      </w:r>
-      <w:proofErr w:type="spellEnd"/>
-      <w:r>
-        <w:t xml:space="preserve"> </w:t>
-      </w:r>
-      <w:proofErr w:type="spellStart"/>
-      <w:r>
-        <w:t>only</w:t>
-      </w:r>
-      <w:proofErr w:type="spellEnd"/>
-      <w:r>
-        <w:t xml:space="preserve"> </w:t>
-      </w:r>
-      <w:proofErr w:type="spellStart"/>
-      <w:r>
-        <w:t>by</w:t>
-      </w:r>
-      <w:proofErr w:type="spellEnd"/>
-      <w:r>
-        <w:t xml:space="preserve"> </w:t>
-      </w:r>
-      <w:proofErr w:type="spellStart"/>
-      <w:r>
-        <w:t>class</w:t>
-      </w:r>
-      <w:proofErr w:type="spellEnd"/>
-      <w:r>
-        <w:t xml:space="preserve"> </w:t>
-      </w:r>
-      <w:proofErr w:type="spellStart"/>
-      <w:r>
-        <w:t>approved</w:t>
-      </w:r>
-      <w:proofErr w:type="spellEnd"/>
-      <w:r>
-        <w:t xml:space="preserve"> </w:t>
-      </w:r>
-      <w:proofErr w:type="spellStart"/>
-      <w:r>
-        <w:t>methods</w:t>
-      </w:r>
-      <w:proofErr w:type="spellEnd"/>
-      <w:r>
-        <w:t xml:space="preserve"> </w:t>
-      </w:r>
-      <w:proofErr w:type="spellStart"/>
-      <w:r>
-        <w:t>to</w:t>
-      </w:r>
-      <w:proofErr w:type="spellEnd"/>
-      <w:r>
-        <w:t xml:space="preserve"> </w:t>
-      </w:r>
-      <w:proofErr w:type="spellStart"/>
-      <w:r>
-        <w:t>avoid</w:t>
-      </w:r>
-      <w:proofErr w:type="spellEnd"/>
-      <w:r>
-        <w:t xml:space="preserve"> </w:t>
-      </w:r>
-      <w:proofErr w:type="spellStart"/>
-      <w:r>
-        <w:t>issues</w:t>
-      </w:r>
-      <w:proofErr w:type="spellEnd"/>
-      <w:r>
-        <w:t xml:space="preserve"> </w:t>
-      </w:r>
-      <w:proofErr w:type="spellStart"/>
-      <w:r>
-        <w:t>of</w:t>
-      </w:r>
-      <w:proofErr w:type="spellEnd"/>
-      <w:r>
-        <w:t xml:space="preserve"> </w:t>
-      </w:r>
-      <w:proofErr w:type="spellStart"/>
-      <w:r>
-        <w:t>security</w:t>
-      </w:r>
-      <w:proofErr w:type="spellEnd"/>
-      <w:r>
-        <w:t xml:space="preserve"> </w:t>
-      </w:r>
-      <w:proofErr w:type="spellStart"/>
-      <w:r>
-        <w:t>with</w:t>
-      </w:r>
-      <w:proofErr w:type="spellEnd"/>
-      <w:r>
-        <w:t xml:space="preserve"> </w:t>
-      </w:r>
-      <w:proofErr w:type="spellStart"/>
-      <w:r>
-        <w:t>e-mail</w:t>
-      </w:r>
-      <w:proofErr w:type="spellEnd"/>
-      <w:r>
-        <w:t xml:space="preserve"> </w:t>
-      </w:r>
-      <w:proofErr w:type="spellStart"/>
-      <w:r>
-        <w:t>services</w:t>
-      </w:r>
-      <w:proofErr w:type="spellEnd"/>
-      <w:r>
-        <w:t xml:space="preserve">. </w:t>
+        <w:rPr>
+          <w:lang w:val="en-US"/>
+        </w:rPr>
+        <w:t xml:space="preserve">Messaging between users shall be done only by class approved methods to avoid issues of security with e-mail services. </w:t>
       </w:r>
     </w:p>
     <w:p>
@@ -1365,111 +279,50 @@
           <w:ilvl w:val="0"/>
           <w:numId w:val="9"/>
         </w:numPr>
+        <w:rPr>
+          <w:lang w:val="en-US"/>
+        </w:rPr>
       </w:pPr>
       <w:r>
-        <w:t xml:space="preserve">Site </w:t>
-      </w:r>
-      <w:proofErr w:type="spellStart"/>
-      <w:r>
-        <w:t>security</w:t>
-      </w:r>
-      <w:proofErr w:type="spellEnd"/>
-      <w:r>
-        <w:t xml:space="preserve">: </w:t>
-      </w:r>
-      <w:proofErr w:type="spellStart"/>
-      <w:r>
-        <w:t>basic</w:t>
-      </w:r>
-      <w:proofErr w:type="spellEnd"/>
-      <w:r>
-        <w:t xml:space="preserve"> </w:t>
-      </w:r>
-      <w:proofErr w:type="spellStart"/>
-      <w:r>
-        <w:t>best</w:t>
-      </w:r>
-      <w:proofErr w:type="spellEnd"/>
-      <w:r>
-        <w:t xml:space="preserve"> </w:t>
-      </w:r>
-      <w:proofErr w:type="spellStart"/>
-      <w:r>
-        <w:t>practices</w:t>
-      </w:r>
-      <w:proofErr w:type="spellEnd"/>
-      <w:r>
-        <w:t xml:space="preserve"> </w:t>
-      </w:r>
-      <w:proofErr w:type="spellStart"/>
-      <w:r>
-        <w:t>shall</w:t>
-      </w:r>
-      <w:proofErr w:type="spellEnd"/>
-      <w:r>
-        <w:t xml:space="preserve"> </w:t>
-      </w:r>
-      <w:proofErr w:type="spellStart"/>
-      <w:r>
-        <w:t>be</w:t>
-      </w:r>
-      <w:proofErr w:type="spellEnd"/>
-      <w:r>
-        <w:t xml:space="preserve"> </w:t>
-      </w:r>
-      <w:proofErr w:type="spellStart"/>
-      <w:r>
-        <w:t>applied</w:t>
-      </w:r>
-      <w:proofErr w:type="spellEnd"/>
-      <w:r>
-        <w:t xml:space="preserve"> (</w:t>
-      </w:r>
-      <w:proofErr w:type="spellStart"/>
-      <w:r>
-        <w:t>as</w:t>
-      </w:r>
-      <w:proofErr w:type="spellEnd"/>
-      <w:r>
-        <w:t xml:space="preserve"> </w:t>
-      </w:r>
-      <w:proofErr w:type="spellStart"/>
-      <w:r>
-        <w:t>covered</w:t>
-      </w:r>
-      <w:proofErr w:type="spellEnd"/>
-      <w:r>
-        <w:t xml:space="preserve"> in </w:t>
-      </w:r>
-      <w:proofErr w:type="spellStart"/>
-      <w:r>
-        <w:t>the</w:t>
-      </w:r>
-      <w:proofErr w:type="spellEnd"/>
-      <w:r>
-        <w:t xml:space="preserve"> </w:t>
-      </w:r>
-      <w:proofErr w:type="spellStart"/>
-      <w:r>
-        <w:t>class</w:t>
-      </w:r>
-      <w:proofErr w:type="spellEnd"/>
-      <w:r>
-        <w:t>).</w:t>
+        <w:rPr>
+          <w:lang w:val="en-US"/>
+        </w:rPr>
+        <w:t>Site security: basic best practices shall be applied (as covered in the class).</w:t>
       </w:r>
     </w:p>
     <w:p>
       <w:pPr>
+        <w:pStyle w:val="Listenabsatz"/>
+        <w:numPr>
+          <w:ilvl w:val="0"/>
+          <w:numId w:val="9"/>
+        </w:numPr>
+        <w:rPr>
+          <w:lang w:val="en-US"/>
+        </w:rPr>
+      </w:pPr>
+      <w:bookmarkStart w:id="0" w:name="_GoBack"/>
+      <w:r>
+        <w:rPr>
+          <w:lang w:val="en-US"/>
+        </w:rPr>
+        <w:t>The communication between client (browser) and server shall be secure.</w:t>
+      </w:r>
+    </w:p>
+    <w:bookmarkEnd w:id="0"/>
+    <w:p>
+      <w:pPr>
         <w:pStyle w:val="berschrift2"/>
+        <w:rPr>
+          <w:lang w:val="en-US"/>
+        </w:rPr>
       </w:pPr>
       <w:r>
-        <w:t xml:space="preserve">Development </w:t>
+        <w:rPr>
+          <w:lang w:val="en-US"/>
+        </w:rPr>
+        <w:t>Development Tooling</w:t>
       </w:r>
-      <w:proofErr w:type="spellStart"/>
-      <w:r>
-        <w:t>Tooling</w:t>
-      </w:r>
-      <w:proofErr w:type="spellEnd"/>
     </w:p>
     <w:p>
       <w:pPr>
@@ -1478,70 +331,15 @@
           <w:ilvl w:val="0"/>
           <w:numId w:val="10"/>
         </w:numPr>
-      </w:pPr>
-      <w:proofErr w:type="spellStart"/>
+        <w:rPr>
+          <w:lang w:val="en-US"/>
+        </w:rPr>
+      </w:pPr>
       <w:r>
-        <w:t>Application</w:t>
-      </w:r>
-      <w:proofErr w:type="spellEnd"/>
-      <w:r>
-        <w:t xml:space="preserve"> </w:t>
-      </w:r>
-      <w:proofErr w:type="spellStart"/>
-      <w:r>
-        <w:t>shall</w:t>
-      </w:r>
-      <w:proofErr w:type="spellEnd"/>
-      <w:r>
-        <w:t xml:space="preserve"> </w:t>
-      </w:r>
-      <w:proofErr w:type="spellStart"/>
-      <w:r>
-        <w:t>be</w:t>
-      </w:r>
-      <w:proofErr w:type="spellEnd"/>
-      <w:r>
-        <w:t xml:space="preserve"> </w:t>
-      </w:r>
-      <w:proofErr w:type="spellStart"/>
-      <w:r>
-        <w:t>developed</w:t>
-      </w:r>
-      <w:proofErr w:type="spellEnd"/>
-      <w:r>
-        <w:t xml:space="preserve"> </w:t>
-      </w:r>
-      <w:proofErr w:type="spellStart"/>
-      <w:r>
-        <w:t>using</w:t>
-      </w:r>
-      <w:proofErr w:type="spellEnd"/>
-      <w:r>
-        <w:t xml:space="preserve"> </w:t>
-      </w:r>
-      <w:proofErr w:type="spellStart"/>
-      <w:r>
-        <w:t>class</w:t>
-      </w:r>
-      <w:proofErr w:type="spellEnd"/>
-      <w:r>
-        <w:t xml:space="preserve"> </w:t>
-      </w:r>
-      <w:proofErr w:type="spellStart"/>
-      <w:r>
-        <w:t>provided</w:t>
-      </w:r>
-      <w:proofErr w:type="spellEnd"/>
-      <w:r>
-        <w:t xml:space="preserve"> LAMP </w:t>
-      </w:r>
-      <w:proofErr w:type="spellStart"/>
-      <w:r>
-        <w:t>stack</w:t>
-      </w:r>
-      <w:proofErr w:type="spellEnd"/>
-      <w:r>
-        <w:t xml:space="preserve"> </w:t>
+        <w:rPr>
+          <w:lang w:val="en-US"/>
+        </w:rPr>
+        <w:t xml:space="preserve">Application shall be developed using class provided LAMP stack </w:t>
       </w:r>
     </w:p>
     <w:p>
@@ -1551,246 +349,41 @@
           <w:ilvl w:val="0"/>
           <w:numId w:val="10"/>
         </w:numPr>
-      </w:pPr>
+        <w:rPr>
+          <w:lang w:val="en-US"/>
+        </w:rPr>
+      </w:pPr>
+      <w:r>
+        <w:rPr>
+          <w:lang w:val="en-US"/>
+        </w:rPr>
+        <w:t>Application shall be developed using pre-approved set of SW development and collaborative tools provided in the class. Any other tools or frameworks shall be explici</w:t>
+      </w:r>
+      <w:r>
+        <w:rPr>
+          <w:lang w:val="en-US"/>
+        </w:rPr>
+        <w:t xml:space="preserve">tly approved by Prof. </w:t>
+      </w:r>
       <w:proofErr w:type="spellStart"/>
       <w:r>
-        <w:t>Application</w:t>
+        <w:rPr>
+          <w:lang w:val="en-US"/>
+        </w:rPr>
+        <w:t>Todtenhö</w:t>
+      </w:r>
+      <w:r>
+        <w:rPr>
+          <w:lang w:val="en-US"/>
+        </w:rPr>
+        <w:t>fer</w:t>
       </w:r>
       <w:proofErr w:type="spellEnd"/>
       <w:r>
-        <w:t xml:space="preserve"> </w:t>
-      </w:r>
-      <w:proofErr w:type="spellStart"/>
-      <w:r>
-        <w:t>shall</w:t>
-      </w:r>
-      <w:proofErr w:type="spellEnd"/>
-      <w:r>
-        <w:t xml:space="preserve"> </w:t>
-      </w:r>
-      <w:proofErr w:type="spellStart"/>
-      <w:r>
-        <w:t>be</w:t>
-      </w:r>
-      <w:proofErr w:type="spellEnd"/>
-      <w:r>
-        <w:t xml:space="preserve"> </w:t>
-      </w:r>
-      <w:proofErr w:type="spellStart"/>
-      <w:r>
-        <w:t>developed</w:t>
-      </w:r>
-      <w:proofErr w:type="spellEnd"/>
-      <w:r>
-        <w:t xml:space="preserve"> </w:t>
-      </w:r>
-      <w:proofErr w:type="spellStart"/>
-      <w:r>
-        <w:t>using</w:t>
-      </w:r>
-      <w:proofErr w:type="spellEnd"/>
-      <w:r>
-        <w:t xml:space="preserve"> </w:t>
-      </w:r>
-      <w:proofErr w:type="spellStart"/>
-      <w:r>
-        <w:t>pre-approved</w:t>
-      </w:r>
-      <w:proofErr w:type="spellEnd"/>
-      <w:r>
-        <w:t xml:space="preserve"> </w:t>
-      </w:r>
-      <w:proofErr w:type="spellStart"/>
-      <w:r>
-        <w:t>set</w:t>
-      </w:r>
-      <w:proofErr w:type="spellEnd"/>
-      <w:r>
-        <w:t xml:space="preserve"> </w:t>
-      </w:r>
-      <w:proofErr w:type="spellStart"/>
-      <w:r>
-        <w:t>of</w:t>
-      </w:r>
-      <w:proofErr w:type="spellEnd"/>
-      <w:r>
-        <w:t xml:space="preserve"> SW </w:t>
-      </w:r>
-      <w:proofErr w:type="spellStart"/>
-      <w:r>
-        <w:t>development</w:t>
-      </w:r>
-      <w:proofErr w:type="spellEnd"/>
-      <w:r>
-        <w:t xml:space="preserve"> </w:t>
-      </w:r>
-      <w:proofErr w:type="spellStart"/>
-      <w:r>
-        <w:t>and</w:t>
-      </w:r>
-      <w:proofErr w:type="spellEnd"/>
-      <w:r>
-        <w:t xml:space="preserve"> </w:t>
-      </w:r>
-      <w:proofErr w:type="spellStart"/>
-      <w:r>
-        <w:t>collaborative</w:t>
-      </w:r>
-      <w:proofErr w:type="spellEnd"/>
-      <w:r>
-        <w:t xml:space="preserve"> </w:t>
-      </w:r>
-      <w:proofErr w:type="spellStart"/>
-      <w:r>
-        <w:t>tools</w:t>
-      </w:r>
-      <w:proofErr w:type="spellEnd"/>
-      <w:r>
-        <w:t xml:space="preserve"> </w:t>
-      </w:r>
-      <w:proofErr w:type="spellStart"/>
-      <w:r>
-        <w:t>provided</w:t>
-      </w:r>
-      <w:proofErr w:type="spellEnd"/>
-      <w:r>
-        <w:t xml:space="preserve"> in </w:t>
-      </w:r>
-      <w:proofErr w:type="spellStart"/>
-      <w:r>
-        <w:t>the</w:t>
-      </w:r>
-      <w:proofErr w:type="spellEnd"/>
-      <w:r>
-        <w:t xml:space="preserve"> </w:t>
-      </w:r>
-      <w:proofErr w:type="spellStart"/>
-      <w:r>
-        <w:t>class</w:t>
-      </w:r>
-      <w:proofErr w:type="spellEnd"/>
-      <w:r>
-        <w:t xml:space="preserve">. </w:t>
-      </w:r>
-      <w:proofErr w:type="spellStart"/>
-      <w:r>
-        <w:t>Any</w:t>
-      </w:r>
-      <w:proofErr w:type="spellEnd"/>
-      <w:r>
-        <w:t xml:space="preserve"> </w:t>
-      </w:r>
-      <w:proofErr w:type="spellStart"/>
-      <w:r>
-        <w:t>other</w:t>
-      </w:r>
-      <w:proofErr w:type="spellEnd"/>
-      <w:r>
-        <w:t xml:space="preserve"> </w:t>
-      </w:r>
-      <w:proofErr w:type="spellStart"/>
-      <w:r>
-        <w:t>tools</w:t>
-      </w:r>
-      <w:proofErr w:type="spellEnd"/>
-      <w:r>
-        <w:t xml:space="preserve"> </w:t>
-      </w:r>
-      <w:proofErr w:type="spellStart"/>
-      <w:r>
-        <w:t>or</w:t>
-      </w:r>
-      <w:proofErr w:type="spellEnd"/>
-      <w:r>
-        <w:t xml:space="preserve"> </w:t>
-      </w:r>
-      <w:proofErr w:type="spellStart"/>
-      <w:r>
-        <w:t>frameworks</w:t>
-      </w:r>
-      <w:proofErr w:type="spellEnd"/>
-      <w:r>
-        <w:t xml:space="preserve"> </w:t>
-      </w:r>
-      <w:proofErr w:type="spellStart"/>
-      <w:r>
-        <w:t>shall</w:t>
-      </w:r>
-      <w:proofErr w:type="spellEnd"/>
-      <w:r>
-        <w:t xml:space="preserve"> </w:t>
-      </w:r>
-      <w:proofErr w:type="spellStart"/>
-      <w:r>
-        <w:t>be</w:t>
-      </w:r>
-      <w:proofErr w:type="spellEnd"/>
-      <w:r>
-        <w:t xml:space="preserve"> </w:t>
-      </w:r>
-      <w:proofErr w:type="spellStart"/>
-      <w:r>
-        <w:t>explicitly</w:t>
-      </w:r>
-      <w:proofErr w:type="spellEnd"/>
-      <w:r>
-        <w:t xml:space="preserve"> </w:t>
-      </w:r>
-      <w:proofErr w:type="spellStart"/>
-      <w:r>
-        <w:t>approved</w:t>
-      </w:r>
-      <w:proofErr w:type="spellEnd"/>
-      <w:r>
-        <w:t xml:space="preserve"> </w:t>
-      </w:r>
-      <w:proofErr w:type="spellStart"/>
-      <w:r>
-        <w:t>by</w:t>
-      </w:r>
-      <w:proofErr w:type="spellEnd"/>
-      <w:r>
-        <w:t xml:space="preserve"> Prof. </w:t>
-      </w:r>
-      <w:proofErr w:type="spellStart"/>
-      <w:r>
-        <w:t>Todtenhoefer</w:t>
-      </w:r>
-      <w:proofErr w:type="spellEnd"/>
-      <w:r>
-        <w:t xml:space="preserve"> on a </w:t>
-      </w:r>
-      <w:proofErr w:type="spellStart"/>
-      <w:r>
-        <w:t>case</w:t>
-      </w:r>
-      <w:proofErr w:type="spellEnd"/>
-      <w:r>
-        <w:t xml:space="preserve"> </w:t>
-      </w:r>
-      <w:proofErr w:type="spellStart"/>
-      <w:r>
-        <w:t>by</w:t>
-      </w:r>
-      <w:proofErr w:type="spellEnd"/>
-      <w:r>
-        <w:t xml:space="preserve"> </w:t>
-      </w:r>
-      <w:proofErr w:type="spellStart"/>
-      <w:r>
-        <w:t>case</w:t>
-      </w:r>
-      <w:proofErr w:type="spellEnd"/>
-      <w:r>
-        <w:t xml:space="preserve"> </w:t>
-      </w:r>
-      <w:proofErr w:type="spellStart"/>
-      <w:r>
-        <w:t>basis</w:t>
-      </w:r>
-      <w:proofErr w:type="spellEnd"/>
-      <w:r>
-        <w:t>.</w:t>
+        <w:rPr>
+          <w:lang w:val="en-US"/>
+        </w:rPr>
+        <w:t xml:space="preserve"> on a case by case basis.</w:t>
       </w:r>
     </w:p>
     <w:p>
@@ -1800,204 +393,24 @@
           <w:ilvl w:val="0"/>
           <w:numId w:val="10"/>
         </w:numPr>
+        <w:rPr>
+          <w:lang w:val="en-US"/>
+        </w:rPr>
       </w:pPr>
       <w:r>
-        <w:t xml:space="preserve">Modern SE </w:t>
-      </w:r>
-      <w:proofErr w:type="spellStart"/>
-      <w:r>
-        <w:t>processes</w:t>
-      </w:r>
-      <w:proofErr w:type="spellEnd"/>
-      <w:r>
-        <w:t xml:space="preserve"> </w:t>
-      </w:r>
-      <w:proofErr w:type="spellStart"/>
-      <w:r>
-        <w:t>and</w:t>
-      </w:r>
-      <w:proofErr w:type="spellEnd"/>
-      <w:r>
-        <w:t xml:space="preserve"> </w:t>
-      </w:r>
-      <w:proofErr w:type="spellStart"/>
-      <w:r>
-        <w:t>practices</w:t>
-      </w:r>
-      <w:proofErr w:type="spellEnd"/>
-      <w:r>
-        <w:t xml:space="preserve"> </w:t>
-      </w:r>
-      <w:proofErr w:type="spellStart"/>
-      <w:r>
-        <w:t>shall</w:t>
-      </w:r>
-      <w:proofErr w:type="spellEnd"/>
-      <w:r>
-        <w:t xml:space="preserve"> </w:t>
-      </w:r>
-      <w:proofErr w:type="spellStart"/>
-      <w:r>
-        <w:t>be</w:t>
-      </w:r>
-      <w:proofErr w:type="spellEnd"/>
-      <w:r>
-        <w:t xml:space="preserve"> </w:t>
-      </w:r>
-      <w:proofErr w:type="spellStart"/>
-      <w:r>
-        <w:t>used</w:t>
-      </w:r>
-      <w:proofErr w:type="spellEnd"/>
-      <w:r>
-        <w:t xml:space="preserve"> </w:t>
-      </w:r>
-      <w:proofErr w:type="spellStart"/>
-      <w:r>
-        <w:t>as</w:t>
-      </w:r>
-      <w:proofErr w:type="spellEnd"/>
-      <w:r>
-        <w:t xml:space="preserve"> </w:t>
-      </w:r>
-      <w:proofErr w:type="spellStart"/>
-      <w:r>
-        <w:t>specified</w:t>
-      </w:r>
-      <w:proofErr w:type="spellEnd"/>
-      <w:r>
-        <w:t xml:space="preserve"> in </w:t>
-      </w:r>
-      <w:proofErr w:type="spellStart"/>
-      <w:r>
-        <w:t>the</w:t>
-      </w:r>
-      <w:proofErr w:type="spellEnd"/>
-      <w:r>
-        <w:t xml:space="preserve"> </w:t>
-      </w:r>
-      <w:proofErr w:type="spellStart"/>
-      <w:r>
-        <w:t>class</w:t>
-      </w:r>
-      <w:proofErr w:type="spellEnd"/>
-      <w:r>
-        <w:t xml:space="preserve">, </w:t>
-      </w:r>
-      <w:proofErr w:type="spellStart"/>
-      <w:r>
-        <w:t>including</w:t>
-      </w:r>
-      <w:proofErr w:type="spellEnd"/>
-      <w:r>
-        <w:t xml:space="preserve"> </w:t>
-      </w:r>
-      <w:proofErr w:type="spellStart"/>
-      <w:r>
-        <w:t>collaborative</w:t>
-      </w:r>
-      <w:proofErr w:type="spellEnd"/>
-      <w:r>
-        <w:t xml:space="preserve"> </w:t>
-      </w:r>
-      <w:proofErr w:type="spellStart"/>
-      <w:r>
-        <w:t>and</w:t>
-      </w:r>
-      <w:proofErr w:type="spellEnd"/>
-      <w:r>
-        <w:t xml:space="preserve"> </w:t>
-      </w:r>
-      <w:proofErr w:type="spellStart"/>
-      <w:r>
-        <w:t>continuous</w:t>
-      </w:r>
-      <w:proofErr w:type="spellEnd"/>
-      <w:r>
-        <w:t xml:space="preserve"> SW </w:t>
-      </w:r>
-      <w:proofErr w:type="spellStart"/>
-      <w:r>
-        <w:t>development</w:t>
-      </w:r>
-      <w:proofErr w:type="spellEnd"/>
-      <w:r>
-        <w:t xml:space="preserve">, </w:t>
-      </w:r>
-      <w:proofErr w:type="spellStart"/>
-      <w:r>
-        <w:t>and</w:t>
-      </w:r>
-      <w:proofErr w:type="spellEnd"/>
-      <w:r>
-        <w:t xml:space="preserve"> </w:t>
-      </w:r>
-      <w:proofErr w:type="spellStart"/>
-      <w:r>
-        <w:t>only</w:t>
-      </w:r>
-      <w:proofErr w:type="spellEnd"/>
-      <w:r>
-        <w:t xml:space="preserve"> </w:t>
-      </w:r>
-      <w:proofErr w:type="spellStart"/>
-      <w:r>
-        <w:t>the</w:t>
-      </w:r>
-      <w:proofErr w:type="spellEnd"/>
-      <w:r>
-        <w:t xml:space="preserve"> </w:t>
-      </w:r>
-      <w:proofErr w:type="spellStart"/>
-      <w:r>
-        <w:t>tools</w:t>
-      </w:r>
-      <w:proofErr w:type="spellEnd"/>
-      <w:r>
-        <w:t xml:space="preserve"> </w:t>
-      </w:r>
-      <w:proofErr w:type="spellStart"/>
-      <w:r>
-        <w:t>and</w:t>
-      </w:r>
-      <w:proofErr w:type="spellEnd"/>
-      <w:r>
-        <w:t xml:space="preserve"> </w:t>
-      </w:r>
-      <w:proofErr w:type="spellStart"/>
-      <w:r>
-        <w:t>practices</w:t>
-      </w:r>
-      <w:proofErr w:type="spellEnd"/>
-      <w:r>
-        <w:t xml:space="preserve"> </w:t>
-      </w:r>
-      <w:proofErr w:type="spellStart"/>
-      <w:r>
-        <w:t>approved</w:t>
-      </w:r>
-      <w:proofErr w:type="spellEnd"/>
-      <w:r>
-        <w:t xml:space="preserve"> </w:t>
-      </w:r>
-      <w:proofErr w:type="spellStart"/>
-      <w:r>
-        <w:t>by</w:t>
-      </w:r>
-      <w:proofErr w:type="spellEnd"/>
-      <w:r>
-        <w:t xml:space="preserve"> </w:t>
-      </w:r>
-      <w:proofErr w:type="spellStart"/>
-      <w:r>
-        <w:t>instructors</w:t>
-      </w:r>
-      <w:proofErr w:type="spellEnd"/>
-      <w:r>
-        <w:t>.</w:t>
+        <w:rPr>
+          <w:lang w:val="en-US"/>
+        </w:rPr>
+        <w:t>Modern SE processes and practices shall be used as specified in the class, including collaborative and continuous SW development, and only the tools and practices approved by instructors.</w:t>
       </w:r>
     </w:p>
-    <w:p/>
+    <w:p>
+      <w:pPr>
+        <w:rPr>
+          <w:lang w:val="en-US"/>
+        </w:rPr>
+      </w:pPr>
+    </w:p>
     <w:sectPr>
       <w:pgSz w:w="11906" w:h="16838"/>
       <w:pgMar w:top="1417" w:right="1417" w:bottom="1134" w:left="1417" w:header="708" w:footer="708" w:gutter="0"/>

</xml_diff>